<commit_message>
Added somethings in: DIP, DVTS, BURGERSCHAP, SCRIPTING
</commit_message>
<xml_diff>
--- a/Blok3/Burgerschap/lesbrief 8 Corona en de impact op economie en samenleving.docx
+++ b/Blok3/Burgerschap/lesbrief 8 Corona en de impact op economie en samenleving.docx
@@ -170,7 +170,7 @@
           <w:sz w:val="22"/>
         </w:rPr>
       </w:pPr>
-      <w:hyperlink r:id="rId7" w:history="1">
+      <w:hyperlink r:id="rId8" w:history="1">
         <w:r>
           <w:rPr>
             <w:rStyle w:val="Hyperlink"/>
@@ -1422,7 +1422,23 @@
           <w:color w:val="70AD47" w:themeColor="accent6"/>
           <w:sz w:val="22"/>
         </w:rPr>
-        <w:t xml:space="preserve"> en zodat we ons allemaal op deze dingen zullen richten </w:t>
+        <w:t xml:space="preserve"> en zodat we ons allemaal op deze dingen zullen richte</w:t>
+      </w:r>
+      <w:r>
+        <w:rPr>
+          <w:bCs/>
+          <w:color w:val="70AD47" w:themeColor="accent6"/>
+          <w:sz w:val="22"/>
+        </w:rPr>
+        <w:t xml:space="preserve">n </w:t>
+      </w:r>
+      <w:r>
+        <w:rPr>
+          <w:bCs/>
+          <w:color w:val="70AD47" w:themeColor="accent6"/>
+          <w:sz w:val="22"/>
+        </w:rPr>
+        <w:t xml:space="preserve"> </w:t>
       </w:r>
       <w:r>
         <w:rPr>
@@ -1627,7 +1643,23 @@
                 <w:sz w:val="22"/>
                 <w:lang w:val="nl-NL"/>
               </w:rPr>
-              <w:t xml:space="preserve">Maak minimaal 5 foto’s van het dagelijks leven deze week. Je kan bijvoorbeeld naar de supermarkt gaan om bepaalde lege schappen te fotograferen of bijvoorbeeld een bordje bij de bioscoop waarop staat dat ze gesloten zijn als gevolg van </w:t>
+              <w:t xml:space="preserve">Maak minimaal 5 foto’s van het dagelijks leven deze week. Je kan bijvoorbeeld naar de supermarkt gaan om bepaalde lege schappen te fotograferen of </w:t>
+            </w:r>
+            <w:r>
+              <w:rPr>
+                <w:bCs/>
+                <w:sz w:val="22"/>
+                <w:lang w:val="nl-NL"/>
+              </w:rPr>
+              <w:t>bijvoorbeeld een bordje bij de bioscoop waarop staat dat</w:t>
+            </w:r>
+            <w:r>
+              <w:rPr>
+                <w:bCs/>
+                <w:sz w:val="22"/>
+                <w:lang w:val="nl-NL"/>
+              </w:rPr>
+              <w:t xml:space="preserve"> ze gesloten zijn als gevolg van </w:t>
             </w:r>
             <w:r>
               <w:rPr>
@@ -1745,7 +1777,7 @@
                                 <a:avLst/>
                               </a:prstGeom>
                               <a:blipFill dpi="0" rotWithShape="1">
-                                <a:blip r:embed="rId8" cstate="print">
+                                <a:blip r:embed="rId9" cstate="print">
                                   <a:extLst>
                                     <a:ext uri="{28A0092B-C50C-407E-A947-70E740481C1C}">
                                       <a14:useLocalDpi xmlns:a14="http://schemas.microsoft.com/office/drawing/2010/main" val="0"/>
@@ -1792,7 +1824,7 @@
                 <mc:Fallback>
                   <w:pict>
                     <v:roundrect w14:anchorId="7ED514FF" id="Rechthoek: afgeronde hoeken 3" o:spid="_x0000_s1026" style="position:absolute;margin-left:23.95pt;margin-top:-15.2pt;width:93.75pt;height:116.25pt;z-index:251660288;visibility:visible;mso-wrap-style:square;mso-height-percent:0;mso-wrap-distance-left:9pt;mso-wrap-distance-top:0;mso-wrap-distance-right:9pt;mso-wrap-distance-bottom:0;mso-position-horizontal:absolute;mso-position-horizontal-relative:text;mso-position-vertical:absolute;mso-position-vertical-relative:text;mso-height-percent:0;mso-height-relative:margin;v-text-anchor:middle" arcsize="10923f" o:gfxdata="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" strokecolor="#1f3763 [1604]" strokeweight="1pt">
-                      <v:fill r:id="rId9" o:title="" recolor="t" rotate="t" type="frame"/>
+                      <v:fill r:id="rId10" o:title="" recolor="t" rotate="t" type="frame"/>
                       <v:stroke joinstyle="miter"/>
                     </v:roundrect>
                   </w:pict>
@@ -1811,8 +1843,6 @@
           <w:sz w:val="22"/>
         </w:rPr>
       </w:pPr>
-      <w:bookmarkStart w:id="0" w:name="_GoBack"/>
-      <w:bookmarkEnd w:id="0"/>
     </w:p>
     <w:p>
       <w:pPr>
@@ -1847,32 +1877,1598 @@
     </w:p>
     <w:p>
       <w:pPr>
-        <w:pStyle w:val="ListParagraph"/>
-        <w:spacing w:line="276" w:lineRule="auto"/>
-        <w:rPr>
-          <w:bCs/>
-          <w:sz w:val="22"/>
-        </w:rPr>
-      </w:pPr>
-    </w:p>
-    <w:p>
-      <w:pPr>
-        <w:pStyle w:val="ListParagraph"/>
-        <w:rPr>
-          <w:sz w:val="22"/>
-        </w:rPr>
-      </w:pPr>
-    </w:p>
-    <w:p>
-      <w:pPr>
-        <w:pStyle w:val="ListParagraph"/>
-        <w:rPr>
-          <w:sz w:val="22"/>
-        </w:rPr>
-      </w:pPr>
+        <w:spacing w:line="360" w:lineRule="auto"/>
+        <w:rPr>
+          <w:bCs/>
+          <w:color w:val="70AD47" w:themeColor="accent6"/>
+          <w:sz w:val="22"/>
+        </w:rPr>
+      </w:pPr>
+      <w:r>
+        <w:rPr>
+          <w:bCs/>
+          <w:color w:val="70AD47" w:themeColor="accent6"/>
+          <w:sz w:val="22"/>
+        </w:rPr>
+        <w:tab/>
+      </w:r>
+    </w:p>
+    <w:p>
+      <w:pPr>
+        <w:spacing w:line="360" w:lineRule="auto"/>
+        <w:rPr>
+          <w:bCs/>
+          <w:color w:val="70AD47" w:themeColor="accent6"/>
+          <w:sz w:val="22"/>
+        </w:rPr>
+      </w:pPr>
+    </w:p>
+    <w:p>
+      <w:pPr>
+        <w:spacing w:line="360" w:lineRule="auto"/>
+        <w:rPr>
+          <w:bCs/>
+          <w:color w:val="70AD47" w:themeColor="accent6"/>
+          <w:sz w:val="22"/>
+        </w:rPr>
+      </w:pPr>
+    </w:p>
+    <w:p>
+      <w:pPr>
+        <w:pStyle w:val="NoSpacing"/>
+        <w:rPr>
+          <w:color w:val="70AD47" w:themeColor="accent6"/>
+          <w:sz w:val="30"/>
+          <w:szCs w:val="30"/>
+        </w:rPr>
+      </w:pPr>
+      <w:r>
+        <w:rPr>
+          <w:noProof/>
+        </w:rPr>
+        <w:lastRenderedPageBreak/>
+        <w:drawing>
+          <wp:anchor distT="0" distB="0" distL="114300" distR="114300" simplePos="0" relativeHeight="251665408" behindDoc="0" locked="0" layoutInCell="1" allowOverlap="1" wp14:anchorId="178888E5" wp14:editId="39409711">
+            <wp:simplePos x="0" y="0"/>
+            <wp:positionH relativeFrom="column">
+              <wp:posOffset>4358005</wp:posOffset>
+            </wp:positionH>
+            <wp:positionV relativeFrom="paragraph">
+              <wp:posOffset>0</wp:posOffset>
+            </wp:positionV>
+            <wp:extent cx="1866900" cy="1873885"/>
+            <wp:effectExtent l="0" t="0" r="0" b="0"/>
+            <wp:wrapSquare wrapText="bothSides"/>
+            <wp:docPr id="9" name="Picture 9" descr="Onze artsen werken hard aan het voorkomen van verdere uitbreiding ..."/>
+            <wp:cNvGraphicFramePr>
+              <a:graphicFrameLocks xmlns:a="http://schemas.openxmlformats.org/drawingml/2006/main" noChangeAspect="1"/>
+            </wp:cNvGraphicFramePr>
+            <a:graphic xmlns:a="http://schemas.openxmlformats.org/drawingml/2006/main">
+              <a:graphicData uri="http://schemas.openxmlformats.org/drawingml/2006/picture">
+                <pic:pic xmlns:pic="http://schemas.openxmlformats.org/drawingml/2006/picture">
+                  <pic:nvPicPr>
+                    <pic:cNvPr id="0" name="Picture 17" descr="Onze artsen werken hard aan het voorkomen van verdere uitbreiding ..."/>
+                    <pic:cNvPicPr>
+                      <a:picLocks noChangeAspect="1" noChangeArrowheads="1"/>
+                    </pic:cNvPicPr>
+                  </pic:nvPicPr>
+                  <pic:blipFill>
+                    <a:blip r:embed="rId11" cstate="print">
+                      <a:extLst>
+                        <a:ext uri="{28A0092B-C50C-407E-A947-70E740481C1C}">
+                          <a14:useLocalDpi xmlns:a14="http://schemas.microsoft.com/office/drawing/2010/main" val="0"/>
+                        </a:ext>
+                      </a:extLst>
+                    </a:blip>
+                    <a:srcRect/>
+                    <a:stretch>
+                      <a:fillRect/>
+                    </a:stretch>
+                  </pic:blipFill>
+                  <pic:spPr bwMode="auto">
+                    <a:xfrm>
+                      <a:off x="0" y="0"/>
+                      <a:ext cx="1866900" cy="1873885"/>
+                    </a:xfrm>
+                    <a:prstGeom prst="rect">
+                      <a:avLst/>
+                    </a:prstGeom>
+                    <a:noFill/>
+                    <a:ln>
+                      <a:noFill/>
+                    </a:ln>
+                  </pic:spPr>
+                </pic:pic>
+              </a:graphicData>
+            </a:graphic>
+            <wp14:sizeRelH relativeFrom="page">
+              <wp14:pctWidth>0</wp14:pctWidth>
+            </wp14:sizeRelH>
+            <wp14:sizeRelV relativeFrom="page">
+              <wp14:pctHeight>0</wp14:pctHeight>
+            </wp14:sizeRelV>
+          </wp:anchor>
+        </w:drawing>
+      </w:r>
+      <w:r>
+        <w:rPr>
+          <w:color w:val="70AD47" w:themeColor="accent6"/>
+          <w:sz w:val="30"/>
+          <w:szCs w:val="30"/>
+        </w:rPr>
+        <w:t>Covid-19</w:t>
+      </w:r>
+    </w:p>
+    <w:p>
+      <w:pPr>
+        <w:pStyle w:val="NoSpacing"/>
+        <w:rPr>
+          <w:color w:val="70AD47" w:themeColor="accent6"/>
+          <w:sz w:val="24"/>
+          <w:szCs w:val="24"/>
+        </w:rPr>
+      </w:pPr>
+    </w:p>
+    <w:p>
+      <w:pPr>
+        <w:pStyle w:val="NoSpacing"/>
+        <w:rPr>
+          <w:color w:val="70AD47" w:themeColor="accent6"/>
+          <w:sz w:val="24"/>
+          <w:szCs w:val="24"/>
+        </w:rPr>
+      </w:pPr>
+      <w:r>
+        <w:rPr>
+          <w:color w:val="70AD47" w:themeColor="accent6"/>
+          <w:sz w:val="24"/>
+          <w:szCs w:val="24"/>
+        </w:rPr>
+        <w:t xml:space="preserve">In 2019 is het begonnen het Covid-19 virus het was eerst gevonden in China </w:t>
+      </w:r>
+      <w:r>
+        <w:rPr>
+          <w:color w:val="70AD47" w:themeColor="accent6"/>
+          <w:sz w:val="24"/>
+          <w:szCs w:val="24"/>
+        </w:rPr>
+        <w:t xml:space="preserve">waar een man een vleermuis had gegeten wat het virus overdroeg </w:t>
+      </w:r>
+    </w:p>
+    <w:p>
+      <w:pPr>
+        <w:pStyle w:val="NoSpacing"/>
+        <w:rPr>
+          <w:color w:val="70AD47" w:themeColor="accent6"/>
+          <w:sz w:val="24"/>
+          <w:szCs w:val="24"/>
+        </w:rPr>
+      </w:pPr>
+      <w:r>
+        <w:rPr>
+          <w:color w:val="70AD47" w:themeColor="accent6"/>
+          <w:sz w:val="24"/>
+          <w:szCs w:val="24"/>
+        </w:rPr>
+        <w:t>Waarbij hij het virus kreeg niet veel later waren er duizenden mensen met het virus en daarna was het al snel over de hele wereld te vinden</w:t>
+      </w:r>
+    </w:p>
+    <w:p>
+      <w:pPr>
+        <w:pStyle w:val="NoSpacing"/>
+        <w:rPr>
+          <w:color w:val="70AD47" w:themeColor="accent6"/>
+          <w:sz w:val="24"/>
+          <w:szCs w:val="24"/>
+        </w:rPr>
+      </w:pPr>
+      <w:r>
+        <w:rPr>
+          <w:color w:val="70AD47" w:themeColor="accent6"/>
+          <w:sz w:val="24"/>
+          <w:szCs w:val="24"/>
+        </w:rPr>
+        <w:t xml:space="preserve">De griep waar je dood aan kon gaan. </w:t>
+      </w:r>
+    </w:p>
+    <w:p>
+      <w:pPr>
+        <w:pStyle w:val="NoSpacing"/>
+        <w:rPr>
+          <w:color w:val="70AD47" w:themeColor="accent6"/>
+          <w:sz w:val="24"/>
+          <w:szCs w:val="24"/>
+        </w:rPr>
+      </w:pPr>
+    </w:p>
+    <w:p>
+      <w:pPr>
+        <w:pStyle w:val="NoSpacing"/>
+        <w:rPr>
+          <w:color w:val="70AD47" w:themeColor="accent6"/>
+          <w:sz w:val="30"/>
+          <w:szCs w:val="30"/>
+        </w:rPr>
+      </w:pPr>
+      <w:r>
+        <w:rPr>
+          <w:color w:val="70AD47" w:themeColor="accent6"/>
+          <w:sz w:val="30"/>
+          <w:szCs w:val="30"/>
+        </w:rPr>
+        <w:t>Ouderen</w:t>
+      </w:r>
+    </w:p>
+    <w:p>
+      <w:pPr>
+        <w:pStyle w:val="NoSpacing"/>
+        <w:rPr>
+          <w:color w:val="70AD47" w:themeColor="accent6"/>
+          <w:sz w:val="24"/>
+          <w:szCs w:val="24"/>
+        </w:rPr>
+      </w:pPr>
+    </w:p>
+    <w:p>
+      <w:pPr>
+        <w:pStyle w:val="NoSpacing"/>
+        <w:rPr>
+          <w:color w:val="70AD47" w:themeColor="accent6"/>
+          <w:sz w:val="24"/>
+          <w:szCs w:val="24"/>
+        </w:rPr>
+      </w:pPr>
+      <w:r>
+        <w:rPr>
+          <w:color w:val="70AD47" w:themeColor="accent6"/>
+          <w:sz w:val="24"/>
+          <w:szCs w:val="24"/>
+        </w:rPr>
+        <w:t xml:space="preserve">Deze griep was al helemaal erg voor de oudere onder ons </w:t>
+      </w:r>
+    </w:p>
+    <w:p>
+      <w:pPr>
+        <w:pStyle w:val="NoSpacing"/>
+        <w:rPr>
+          <w:color w:val="70AD47" w:themeColor="accent6"/>
+          <w:sz w:val="24"/>
+          <w:szCs w:val="24"/>
+        </w:rPr>
+      </w:pPr>
+      <w:r>
+        <w:rPr>
+          <w:color w:val="70AD47" w:themeColor="accent6"/>
+          <w:sz w:val="24"/>
+          <w:szCs w:val="24"/>
+        </w:rPr>
+        <w:t xml:space="preserve">omdat hun de meeste kans hadden om het niet te overleven </w:t>
+      </w:r>
+    </w:p>
+    <w:p>
+      <w:pPr>
+        <w:pStyle w:val="NoSpacing"/>
+        <w:rPr>
+          <w:color w:val="70AD47" w:themeColor="accent6"/>
+          <w:sz w:val="24"/>
+          <w:szCs w:val="24"/>
+        </w:rPr>
+      </w:pPr>
+      <w:r>
+        <w:rPr>
+          <w:color w:val="70AD47" w:themeColor="accent6"/>
+          <w:sz w:val="24"/>
+          <w:szCs w:val="24"/>
+        </w:rPr>
+        <w:t xml:space="preserve">terwijl de jongen mensen alleen maar een kleine last hebben als ze het </w:t>
+      </w:r>
+      <w:r>
+        <w:rPr>
+          <w:color w:val="70AD47" w:themeColor="accent6"/>
+          <w:sz w:val="24"/>
+          <w:szCs w:val="24"/>
+        </w:rPr>
+        <w:t xml:space="preserve">kregen </w:t>
+      </w:r>
+    </w:p>
+    <w:p>
+      <w:pPr>
+        <w:pStyle w:val="NoSpacing"/>
+        <w:rPr>
+          <w:color w:val="70AD47" w:themeColor="accent6"/>
+          <w:sz w:val="24"/>
+          <w:szCs w:val="24"/>
+        </w:rPr>
+      </w:pPr>
+    </w:p>
+    <w:p>
+      <w:pPr>
+        <w:pStyle w:val="NoSpacing"/>
+        <w:rPr>
+          <w:color w:val="70AD47" w:themeColor="accent6"/>
+          <w:sz w:val="30"/>
+          <w:szCs w:val="30"/>
+        </w:rPr>
+      </w:pPr>
+      <w:r>
+        <w:rPr>
+          <w:color w:val="70AD47" w:themeColor="accent6"/>
+          <w:sz w:val="30"/>
+          <w:szCs w:val="30"/>
+        </w:rPr>
+        <w:t>Economie</w:t>
+      </w:r>
+    </w:p>
+    <w:p>
+      <w:pPr>
+        <w:pStyle w:val="NoSpacing"/>
+        <w:rPr>
+          <w:color w:val="70AD47" w:themeColor="accent6"/>
+          <w:sz w:val="24"/>
+          <w:szCs w:val="24"/>
+        </w:rPr>
+      </w:pPr>
+    </w:p>
+    <w:p>
+      <w:pPr>
+        <w:pStyle w:val="NoSpacing"/>
+        <w:rPr>
+          <w:color w:val="70AD47" w:themeColor="accent6"/>
+          <w:sz w:val="24"/>
+          <w:szCs w:val="24"/>
+        </w:rPr>
+      </w:pPr>
+      <w:r>
+        <w:rPr>
+          <w:color w:val="70AD47" w:themeColor="accent6"/>
+          <w:sz w:val="24"/>
+          <w:szCs w:val="24"/>
+        </w:rPr>
+        <w:t xml:space="preserve">Natuurlijk heeft dit virus extreme gevolgen op het economie </w:t>
+      </w:r>
+    </w:p>
+    <w:p>
+      <w:pPr>
+        <w:pStyle w:val="NoSpacing"/>
+        <w:rPr>
+          <w:color w:val="70AD47" w:themeColor="accent6"/>
+          <w:sz w:val="24"/>
+          <w:szCs w:val="24"/>
+        </w:rPr>
+      </w:pPr>
+      <w:r>
+        <w:rPr>
+          <w:color w:val="70AD47" w:themeColor="accent6"/>
+          <w:sz w:val="24"/>
+          <w:szCs w:val="24"/>
+        </w:rPr>
+        <w:t xml:space="preserve">Mensen die hamsteren, scholen die dicht gaan en </w:t>
+      </w:r>
+    </w:p>
+    <w:p>
+      <w:pPr>
+        <w:pStyle w:val="NoSpacing"/>
+        <w:rPr>
+          <w:color w:val="70AD47" w:themeColor="accent6"/>
+          <w:sz w:val="24"/>
+          <w:szCs w:val="24"/>
+        </w:rPr>
+      </w:pPr>
+      <w:r>
+        <w:rPr>
+          <w:color w:val="70AD47" w:themeColor="accent6"/>
+          <w:sz w:val="24"/>
+          <w:szCs w:val="24"/>
+        </w:rPr>
+        <w:t xml:space="preserve">Niemand die maar naar buiten gaat zonder reden dus kleinere ondernemers of bedrijven zoals “lasertag, cafés, restaurants” </w:t>
+      </w:r>
+    </w:p>
+    <w:p>
+      <w:pPr>
+        <w:pStyle w:val="NoSpacing"/>
+        <w:rPr>
+          <w:color w:val="70AD47" w:themeColor="accent6"/>
+          <w:sz w:val="24"/>
+          <w:szCs w:val="24"/>
+        </w:rPr>
+      </w:pPr>
+      <w:r>
+        <w:rPr>
+          <w:color w:val="70AD47" w:themeColor="accent6"/>
+          <w:sz w:val="24"/>
+          <w:szCs w:val="24"/>
+        </w:rPr>
+        <w:t xml:space="preserve">Hadden het heel zwaar tijdens deze crises </w:t>
+      </w:r>
+    </w:p>
+    <w:p>
+      <w:pPr>
+        <w:pStyle w:val="NoSpacing"/>
+        <w:rPr>
+          <w:color w:val="70AD47" w:themeColor="accent6"/>
+          <w:sz w:val="24"/>
+          <w:szCs w:val="24"/>
+        </w:rPr>
+      </w:pPr>
+    </w:p>
+    <w:p>
+      <w:pPr>
+        <w:pStyle w:val="NoSpacing"/>
+        <w:rPr>
+          <w:color w:val="70AD47" w:themeColor="accent6"/>
+          <w:sz w:val="30"/>
+          <w:szCs w:val="30"/>
+        </w:rPr>
+      </w:pPr>
+      <w:r>
+        <w:rPr>
+          <w:noProof/>
+          <w:color w:val="70AD47" w:themeColor="accent6"/>
+          <w:sz w:val="24"/>
+          <w:szCs w:val="24"/>
+        </w:rPr>
+        <w:drawing>
+          <wp:anchor distT="0" distB="0" distL="114300" distR="114300" simplePos="0" relativeHeight="251661312" behindDoc="0" locked="0" layoutInCell="1" allowOverlap="1" wp14:anchorId="1D59F3F2" wp14:editId="78A688D7">
+            <wp:simplePos x="0" y="0"/>
+            <wp:positionH relativeFrom="page">
+              <wp:posOffset>5632450</wp:posOffset>
+            </wp:positionH>
+            <wp:positionV relativeFrom="paragraph">
+              <wp:posOffset>10795</wp:posOffset>
+            </wp:positionV>
+            <wp:extent cx="1706880" cy="1278890"/>
+            <wp:effectExtent l="0" t="0" r="7620" b="0"/>
+            <wp:wrapSquare wrapText="bothSides"/>
+            <wp:docPr id="1" name="Picture 1"/>
+            <wp:cNvGraphicFramePr>
+              <a:graphicFrameLocks xmlns:a="http://schemas.openxmlformats.org/drawingml/2006/main" noChangeAspect="1"/>
+            </wp:cNvGraphicFramePr>
+            <a:graphic xmlns:a="http://schemas.openxmlformats.org/drawingml/2006/main">
+              <a:graphicData uri="http://schemas.openxmlformats.org/drawingml/2006/picture">
+                <pic:pic xmlns:pic="http://schemas.openxmlformats.org/drawingml/2006/picture">
+                  <pic:nvPicPr>
+                    <pic:cNvPr id="0" name="Picture 1"/>
+                    <pic:cNvPicPr>
+                      <a:picLocks noChangeAspect="1" noChangeArrowheads="1"/>
+                    </pic:cNvPicPr>
+                  </pic:nvPicPr>
+                  <pic:blipFill>
+                    <a:blip r:embed="rId12" cstate="print">
+                      <a:extLst>
+                        <a:ext uri="{28A0092B-C50C-407E-A947-70E740481C1C}">
+                          <a14:useLocalDpi xmlns:a14="http://schemas.microsoft.com/office/drawing/2010/main" val="0"/>
+                        </a:ext>
+                      </a:extLst>
+                    </a:blip>
+                    <a:srcRect/>
+                    <a:stretch>
+                      <a:fillRect/>
+                    </a:stretch>
+                  </pic:blipFill>
+                  <pic:spPr bwMode="auto">
+                    <a:xfrm>
+                      <a:off x="0" y="0"/>
+                      <a:ext cx="1706880" cy="1278890"/>
+                    </a:xfrm>
+                    <a:prstGeom prst="rect">
+                      <a:avLst/>
+                    </a:prstGeom>
+                    <a:noFill/>
+                    <a:ln>
+                      <a:noFill/>
+                    </a:ln>
+                  </pic:spPr>
+                </pic:pic>
+              </a:graphicData>
+            </a:graphic>
+            <wp14:sizeRelH relativeFrom="page">
+              <wp14:pctWidth>0</wp14:pctWidth>
+            </wp14:sizeRelH>
+            <wp14:sizeRelV relativeFrom="page">
+              <wp14:pctHeight>0</wp14:pctHeight>
+            </wp14:sizeRelV>
+          </wp:anchor>
+        </w:drawing>
+      </w:r>
+      <w:r>
+        <w:rPr>
+          <w:color w:val="70AD47" w:themeColor="accent6"/>
+          <w:sz w:val="30"/>
+          <w:szCs w:val="30"/>
+        </w:rPr>
+        <w:t xml:space="preserve">Scholen </w:t>
+      </w:r>
+    </w:p>
+    <w:p>
+      <w:pPr>
+        <w:pStyle w:val="NoSpacing"/>
+        <w:rPr>
+          <w:color w:val="70AD47" w:themeColor="accent6"/>
+          <w:sz w:val="24"/>
+          <w:szCs w:val="24"/>
+        </w:rPr>
+      </w:pPr>
+    </w:p>
+    <w:p>
+      <w:pPr>
+        <w:pStyle w:val="NoSpacing"/>
+        <w:rPr>
+          <w:color w:val="70AD47" w:themeColor="accent6"/>
+          <w:sz w:val="24"/>
+          <w:szCs w:val="24"/>
+        </w:rPr>
+      </w:pPr>
+      <w:r>
+        <w:rPr>
+          <w:color w:val="70AD47" w:themeColor="accent6"/>
+          <w:sz w:val="24"/>
+          <w:szCs w:val="24"/>
+        </w:rPr>
+        <w:t xml:space="preserve">Natuurlijk </w:t>
+      </w:r>
+      <w:r>
+        <w:rPr>
+          <w:color w:val="70AD47" w:themeColor="accent6"/>
+          <w:sz w:val="24"/>
+          <w:szCs w:val="24"/>
+        </w:rPr>
+        <w:t xml:space="preserve"> </w:t>
+      </w:r>
+      <w:r>
+        <w:rPr>
+          <w:color w:val="70AD47" w:themeColor="accent6"/>
+          <w:sz w:val="24"/>
+          <w:szCs w:val="24"/>
+        </w:rPr>
+        <w:t>waren alle scholen door dit virus gesloten en ging iedereen</w:t>
+      </w:r>
+    </w:p>
+    <w:p>
+      <w:pPr>
+        <w:pStyle w:val="NoSpacing"/>
+        <w:rPr>
+          <w:color w:val="70AD47" w:themeColor="accent6"/>
+          <w:sz w:val="24"/>
+          <w:szCs w:val="24"/>
+        </w:rPr>
+      </w:pPr>
+      <w:r>
+        <w:rPr>
+          <w:color w:val="70AD47" w:themeColor="accent6"/>
+          <w:sz w:val="24"/>
+          <w:szCs w:val="24"/>
+        </w:rPr>
+        <w:t xml:space="preserve">Over op online les waarbij iedereen natuurlijk wel een computer of laptop nodig had was niet iedereen had in deze tijden. </w:t>
+      </w:r>
+    </w:p>
+    <w:p>
+      <w:pPr>
+        <w:pStyle w:val="NoSpacing"/>
+        <w:rPr>
+          <w:color w:val="70AD47" w:themeColor="accent6"/>
+          <w:sz w:val="24"/>
+          <w:szCs w:val="24"/>
+        </w:rPr>
+      </w:pPr>
+      <w:r>
+        <w:rPr>
+          <w:noProof/>
+          <w:color w:val="70AD47" w:themeColor="accent6"/>
+          <w:sz w:val="24"/>
+          <w:szCs w:val="24"/>
+        </w:rPr>
+        <w:drawing>
+          <wp:anchor distT="0" distB="0" distL="114300" distR="114300" simplePos="0" relativeHeight="251664384" behindDoc="0" locked="0" layoutInCell="1" allowOverlap="1" wp14:anchorId="074076EB" wp14:editId="7D4A6D56">
+            <wp:simplePos x="0" y="0"/>
+            <wp:positionH relativeFrom="page">
+              <wp:posOffset>6118860</wp:posOffset>
+            </wp:positionH>
+            <wp:positionV relativeFrom="paragraph">
+              <wp:posOffset>84455</wp:posOffset>
+            </wp:positionV>
+            <wp:extent cx="1188720" cy="1584960"/>
+            <wp:effectExtent l="0" t="0" r="0" b="0"/>
+            <wp:wrapSquare wrapText="bothSides"/>
+            <wp:docPr id="8" name="Picture 8"/>
+            <wp:cNvGraphicFramePr>
+              <a:graphicFrameLocks xmlns:a="http://schemas.openxmlformats.org/drawingml/2006/main" noChangeAspect="1"/>
+            </wp:cNvGraphicFramePr>
+            <a:graphic xmlns:a="http://schemas.openxmlformats.org/drawingml/2006/main">
+              <a:graphicData uri="http://schemas.openxmlformats.org/drawingml/2006/picture">
+                <pic:pic xmlns:pic="http://schemas.openxmlformats.org/drawingml/2006/picture">
+                  <pic:nvPicPr>
+                    <pic:cNvPr id="0" name="Picture 16"/>
+                    <pic:cNvPicPr>
+                      <a:picLocks noChangeAspect="1" noChangeArrowheads="1"/>
+                    </pic:cNvPicPr>
+                  </pic:nvPicPr>
+                  <pic:blipFill>
+                    <a:blip r:embed="rId13" cstate="print">
+                      <a:extLst>
+                        <a:ext uri="{28A0092B-C50C-407E-A947-70E740481C1C}">
+                          <a14:useLocalDpi xmlns:a14="http://schemas.microsoft.com/office/drawing/2010/main" val="0"/>
+                        </a:ext>
+                      </a:extLst>
+                    </a:blip>
+                    <a:srcRect/>
+                    <a:stretch>
+                      <a:fillRect/>
+                    </a:stretch>
+                  </pic:blipFill>
+                  <pic:spPr bwMode="auto">
+                    <a:xfrm flipH="1">
+                      <a:off x="0" y="0"/>
+                      <a:ext cx="1188720" cy="1584960"/>
+                    </a:xfrm>
+                    <a:prstGeom prst="rect">
+                      <a:avLst/>
+                    </a:prstGeom>
+                    <a:noFill/>
+                    <a:ln>
+                      <a:noFill/>
+                    </a:ln>
+                  </pic:spPr>
+                </pic:pic>
+              </a:graphicData>
+            </a:graphic>
+            <wp14:sizeRelH relativeFrom="page">
+              <wp14:pctWidth>0</wp14:pctWidth>
+            </wp14:sizeRelH>
+            <wp14:sizeRelV relativeFrom="page">
+              <wp14:pctHeight>0</wp14:pctHeight>
+            </wp14:sizeRelV>
+          </wp:anchor>
+        </w:drawing>
+      </w:r>
+      <w:r>
+        <w:rPr>
+          <w:color w:val="70AD47" w:themeColor="accent6"/>
+          <w:sz w:val="24"/>
+          <w:szCs w:val="24"/>
+        </w:rPr>
+        <w:t>En natuurlijk had je dan ook altijd de problemen die kunnen opduiken</w:t>
+      </w:r>
+    </w:p>
+    <w:p>
+      <w:pPr>
+        <w:pStyle w:val="NoSpacing"/>
+        <w:rPr>
+          <w:color w:val="70AD47" w:themeColor="accent6"/>
+          <w:sz w:val="24"/>
+          <w:szCs w:val="24"/>
+        </w:rPr>
+      </w:pPr>
+      <w:r>
+        <w:rPr>
+          <w:color w:val="70AD47" w:themeColor="accent6"/>
+          <w:sz w:val="24"/>
+          <w:szCs w:val="24"/>
+        </w:rPr>
+        <w:t>Uit het niets zoals internet dat weg valt, blue screen of bijvoorbeeld</w:t>
+      </w:r>
+    </w:p>
+    <w:p>
+      <w:pPr>
+        <w:pStyle w:val="NoSpacing"/>
+        <w:rPr>
+          <w:color w:val="70AD47" w:themeColor="accent6"/>
+          <w:sz w:val="24"/>
+          <w:szCs w:val="24"/>
+        </w:rPr>
+      </w:pPr>
+      <w:r>
+        <w:rPr>
+          <w:color w:val="70AD47" w:themeColor="accent6"/>
+          <w:sz w:val="24"/>
+          <w:szCs w:val="24"/>
+        </w:rPr>
+        <w:t>Dat de oplader kapot is kan er voor zorgen dat je niet meer mee kan doen met de lessen en of je opdrachten kan maken</w:t>
+      </w:r>
+    </w:p>
+    <w:p>
+      <w:pPr>
+        <w:pStyle w:val="NoSpacing"/>
+        <w:rPr>
+          <w:color w:val="70AD47" w:themeColor="accent6"/>
+          <w:sz w:val="24"/>
+          <w:szCs w:val="24"/>
+        </w:rPr>
+      </w:pPr>
+      <w:r>
+        <w:rPr>
+          <w:color w:val="70AD47" w:themeColor="accent6"/>
+          <w:sz w:val="24"/>
+          <w:szCs w:val="24"/>
+        </w:rPr>
+        <w:t xml:space="preserve">Ook was het heel spannend voor examen leerlingen </w:t>
+      </w:r>
+    </w:p>
+    <w:p>
+      <w:pPr>
+        <w:pStyle w:val="NoSpacing"/>
+        <w:rPr>
+          <w:color w:val="70AD47" w:themeColor="accent6"/>
+          <w:sz w:val="24"/>
+          <w:szCs w:val="24"/>
+        </w:rPr>
+      </w:pPr>
+      <w:r>
+        <w:rPr>
+          <w:color w:val="70AD47" w:themeColor="accent6"/>
+          <w:sz w:val="24"/>
+          <w:szCs w:val="24"/>
+        </w:rPr>
+        <w:t xml:space="preserve">De vragen “hoe gaan hun examen doen”, “hoe gaat het nu verder” </w:t>
+      </w:r>
+    </w:p>
+    <w:p>
+      <w:pPr>
+        <w:pStyle w:val="NoSpacing"/>
+        <w:rPr>
+          <w:color w:val="70AD47" w:themeColor="accent6"/>
+          <w:sz w:val="24"/>
+          <w:szCs w:val="24"/>
+        </w:rPr>
+      </w:pPr>
+      <w:r>
+        <w:rPr>
+          <w:color w:val="70AD47" w:themeColor="accent6"/>
+          <w:sz w:val="24"/>
+          <w:szCs w:val="24"/>
+        </w:rPr>
+        <w:t xml:space="preserve">Doken al snel op en is tot nu toe nog geen echt antwoord op </w:t>
+      </w:r>
+    </w:p>
+    <w:p>
+      <w:pPr>
+        <w:pStyle w:val="NoSpacing"/>
+        <w:rPr>
+          <w:color w:val="70AD47" w:themeColor="accent6"/>
+          <w:sz w:val="24"/>
+          <w:szCs w:val="24"/>
+        </w:rPr>
+      </w:pPr>
+      <w:r>
+        <w:rPr>
+          <w:color w:val="70AD47" w:themeColor="accent6"/>
+          <w:sz w:val="24"/>
+          <w:szCs w:val="24"/>
+        </w:rPr>
+        <w:t xml:space="preserve">Maar ze zitten er aan te denken om dat gewoon door te laten gaan </w:t>
+      </w:r>
+    </w:p>
+    <w:p>
+      <w:pPr>
+        <w:pStyle w:val="NoSpacing"/>
+        <w:rPr>
+          <w:color w:val="70AD47" w:themeColor="accent6"/>
+          <w:sz w:val="24"/>
+          <w:szCs w:val="24"/>
+        </w:rPr>
+      </w:pPr>
+      <w:r>
+        <w:rPr>
+          <w:color w:val="70AD47" w:themeColor="accent6"/>
+          <w:sz w:val="24"/>
+          <w:szCs w:val="24"/>
+        </w:rPr>
+        <w:t xml:space="preserve">De hele school is leeg en er is genoeg ruimte tevens willen ze het in “groepen” doen en dus niet iedereen tegelijk </w:t>
+      </w:r>
+    </w:p>
+    <w:p>
+      <w:pPr>
+        <w:pStyle w:val="NoSpacing"/>
+        <w:rPr>
+          <w:color w:val="70AD47" w:themeColor="accent6"/>
+          <w:sz w:val="24"/>
+          <w:szCs w:val="24"/>
+        </w:rPr>
+      </w:pPr>
+    </w:p>
+    <w:p>
+      <w:pPr>
+        <w:pStyle w:val="NoSpacing"/>
+        <w:rPr>
+          <w:color w:val="70AD47" w:themeColor="accent6"/>
+          <w:sz w:val="24"/>
+          <w:szCs w:val="24"/>
+        </w:rPr>
+      </w:pPr>
+    </w:p>
+    <w:p>
+      <w:pPr>
+        <w:pStyle w:val="NoSpacing"/>
+        <w:rPr>
+          <w:color w:val="70AD47" w:themeColor="accent6"/>
+          <w:sz w:val="24"/>
+          <w:szCs w:val="24"/>
+        </w:rPr>
+      </w:pPr>
+    </w:p>
+    <w:p>
+      <w:pPr>
+        <w:pStyle w:val="NoSpacing"/>
+        <w:rPr>
+          <w:color w:val="70AD47" w:themeColor="accent6"/>
+          <w:sz w:val="24"/>
+          <w:szCs w:val="24"/>
+        </w:rPr>
+      </w:pPr>
+    </w:p>
+    <w:p>
+      <w:pPr>
+        <w:pStyle w:val="NoSpacing"/>
+        <w:rPr>
+          <w:color w:val="70AD47" w:themeColor="accent6"/>
+          <w:sz w:val="30"/>
+          <w:szCs w:val="30"/>
+        </w:rPr>
+      </w:pPr>
+      <w:r>
+        <w:rPr>
+          <w:color w:val="70AD47" w:themeColor="accent6"/>
+          <w:sz w:val="30"/>
+          <w:szCs w:val="30"/>
+        </w:rPr>
+        <w:t xml:space="preserve">Winkels </w:t>
+      </w:r>
+    </w:p>
+    <w:p>
+      <w:pPr>
+        <w:pStyle w:val="NoSpacing"/>
+        <w:rPr>
+          <w:color w:val="70AD47" w:themeColor="accent6"/>
+          <w:sz w:val="24"/>
+          <w:szCs w:val="24"/>
+        </w:rPr>
+      </w:pPr>
+    </w:p>
+    <w:p>
+      <w:pPr>
+        <w:pStyle w:val="NoSpacing"/>
+        <w:rPr>
+          <w:color w:val="70AD47" w:themeColor="accent6"/>
+          <w:sz w:val="24"/>
+          <w:szCs w:val="24"/>
+        </w:rPr>
+      </w:pPr>
+      <w:r>
+        <w:rPr>
+          <w:color w:val="70AD47" w:themeColor="accent6"/>
+          <w:sz w:val="24"/>
+          <w:szCs w:val="24"/>
+        </w:rPr>
+        <w:t xml:space="preserve">Winkels zijn ook zwaar getroffen door dit virus </w:t>
+      </w:r>
+    </w:p>
+    <w:p>
+      <w:pPr>
+        <w:pStyle w:val="NoSpacing"/>
+        <w:rPr>
+          <w:color w:val="70AD47" w:themeColor="accent6"/>
+          <w:sz w:val="24"/>
+          <w:szCs w:val="24"/>
+        </w:rPr>
+      </w:pPr>
+      <w:r>
+        <w:rPr>
+          <w:color w:val="70AD47" w:themeColor="accent6"/>
+          <w:sz w:val="24"/>
+          <w:szCs w:val="24"/>
+        </w:rPr>
+        <w:t xml:space="preserve">Alle supermarkten waren al snel uitverkocht </w:t>
+      </w:r>
+    </w:p>
+    <w:p>
+      <w:pPr>
+        <w:pStyle w:val="NoSpacing"/>
+        <w:rPr>
+          <w:color w:val="70AD47" w:themeColor="accent6"/>
+          <w:sz w:val="24"/>
+          <w:szCs w:val="24"/>
+        </w:rPr>
+      </w:pPr>
+      <w:r>
+        <w:rPr>
+          <w:color w:val="70AD47" w:themeColor="accent6"/>
+          <w:sz w:val="24"/>
+          <w:szCs w:val="24"/>
+        </w:rPr>
+        <w:t xml:space="preserve">Er was geen </w:t>
+      </w:r>
+      <w:r>
+        <w:rPr>
+          <w:color w:val="70AD47" w:themeColor="accent6"/>
+          <w:sz w:val="24"/>
+          <w:szCs w:val="24"/>
+        </w:rPr>
+        <w:t>paracetamol</w:t>
+      </w:r>
+      <w:r>
+        <w:rPr>
+          <w:color w:val="70AD47" w:themeColor="accent6"/>
+          <w:sz w:val="24"/>
+          <w:szCs w:val="24"/>
+        </w:rPr>
+        <w:t xml:space="preserve"> of toilet papier te vinden</w:t>
+      </w:r>
+    </w:p>
+    <w:p>
+      <w:pPr>
+        <w:pStyle w:val="NoSpacing"/>
+        <w:rPr>
+          <w:color w:val="70AD47" w:themeColor="accent6"/>
+          <w:sz w:val="24"/>
+          <w:szCs w:val="24"/>
+        </w:rPr>
+      </w:pPr>
+      <w:r>
+        <w:rPr>
+          <w:noProof/>
+          <w:color w:val="70AD47" w:themeColor="accent6"/>
+          <w:sz w:val="24"/>
+          <w:szCs w:val="24"/>
+        </w:rPr>
+        <w:drawing>
+          <wp:anchor distT="0" distB="0" distL="114300" distR="114300" simplePos="0" relativeHeight="251662336" behindDoc="0" locked="0" layoutInCell="1" allowOverlap="1" wp14:anchorId="55E4F94E" wp14:editId="2C3F22C0">
+            <wp:simplePos x="0" y="0"/>
+            <wp:positionH relativeFrom="page">
+              <wp:align>right</wp:align>
+            </wp:positionH>
+            <wp:positionV relativeFrom="paragraph">
+              <wp:posOffset>0</wp:posOffset>
+            </wp:positionV>
+            <wp:extent cx="1935480" cy="2580640"/>
+            <wp:effectExtent l="0" t="0" r="7620" b="0"/>
+            <wp:wrapSquare wrapText="bothSides"/>
+            <wp:docPr id="6" name="Picture 6"/>
+            <wp:cNvGraphicFramePr>
+              <a:graphicFrameLocks xmlns:a="http://schemas.openxmlformats.org/drawingml/2006/main" noChangeAspect="1"/>
+            </wp:cNvGraphicFramePr>
+            <a:graphic xmlns:a="http://schemas.openxmlformats.org/drawingml/2006/main">
+              <a:graphicData uri="http://schemas.openxmlformats.org/drawingml/2006/picture">
+                <pic:pic xmlns:pic="http://schemas.openxmlformats.org/drawingml/2006/picture">
+                  <pic:nvPicPr>
+                    <pic:cNvPr id="0" name="Picture 14"/>
+                    <pic:cNvPicPr>
+                      <a:picLocks noChangeAspect="1" noChangeArrowheads="1"/>
+                    </pic:cNvPicPr>
+                  </pic:nvPicPr>
+                  <pic:blipFill>
+                    <a:blip r:embed="rId14" cstate="print">
+                      <a:extLst>
+                        <a:ext uri="{28A0092B-C50C-407E-A947-70E740481C1C}">
+                          <a14:useLocalDpi xmlns:a14="http://schemas.microsoft.com/office/drawing/2010/main" val="0"/>
+                        </a:ext>
+                      </a:extLst>
+                    </a:blip>
+                    <a:srcRect/>
+                    <a:stretch>
+                      <a:fillRect/>
+                    </a:stretch>
+                  </pic:blipFill>
+                  <pic:spPr bwMode="auto">
+                    <a:xfrm flipH="1">
+                      <a:off x="0" y="0"/>
+                      <a:ext cx="1935480" cy="2580640"/>
+                    </a:xfrm>
+                    <a:prstGeom prst="rect">
+                      <a:avLst/>
+                    </a:prstGeom>
+                    <a:noFill/>
+                    <a:ln>
+                      <a:noFill/>
+                    </a:ln>
+                  </pic:spPr>
+                </pic:pic>
+              </a:graphicData>
+            </a:graphic>
+            <wp14:sizeRelH relativeFrom="page">
+              <wp14:pctWidth>0</wp14:pctWidth>
+            </wp14:sizeRelH>
+            <wp14:sizeRelV relativeFrom="page">
+              <wp14:pctHeight>0</wp14:pctHeight>
+            </wp14:sizeRelV>
+          </wp:anchor>
+        </w:drawing>
+      </w:r>
+      <w:r>
+        <w:rPr>
+          <w:color w:val="70AD47" w:themeColor="accent6"/>
+          <w:sz w:val="24"/>
+          <w:szCs w:val="24"/>
+        </w:rPr>
+        <w:t xml:space="preserve">Ook was al het eten ook snel weg </w:t>
+      </w:r>
+    </w:p>
+    <w:p>
+      <w:pPr>
+        <w:pStyle w:val="NoSpacing"/>
+        <w:rPr>
+          <w:color w:val="70AD47" w:themeColor="accent6"/>
+          <w:sz w:val="24"/>
+          <w:szCs w:val="24"/>
+        </w:rPr>
+      </w:pPr>
+      <w:r>
+        <w:rPr>
+          <w:color w:val="70AD47" w:themeColor="accent6"/>
+          <w:sz w:val="24"/>
+          <w:szCs w:val="24"/>
+        </w:rPr>
+        <w:t xml:space="preserve">Daarom hebben winkels de regel “1 / 2 per persoon” </w:t>
+      </w:r>
+    </w:p>
+    <w:p>
+      <w:pPr>
+        <w:pStyle w:val="NoSpacing"/>
+        <w:rPr>
+          <w:color w:val="70AD47" w:themeColor="accent6"/>
+          <w:sz w:val="24"/>
+          <w:szCs w:val="24"/>
+        </w:rPr>
+      </w:pPr>
+      <w:r>
+        <w:rPr>
+          <w:color w:val="70AD47" w:themeColor="accent6"/>
+          <w:sz w:val="24"/>
+          <w:szCs w:val="24"/>
+        </w:rPr>
+        <w:t>Moeten instellen waarbij je niet meer dan 1 of 2 van het zelfde product mag mee nemen per persoon en persoon word gezien als groep en niet als je met een gezin van 5 wat haalt dat je alle 5 mag halen</w:t>
+      </w:r>
+    </w:p>
+    <w:p>
+      <w:pPr>
+        <w:pStyle w:val="NoSpacing"/>
+        <w:rPr>
+          <w:color w:val="70AD47" w:themeColor="accent6"/>
+          <w:sz w:val="24"/>
+          <w:szCs w:val="24"/>
+        </w:rPr>
+      </w:pPr>
+      <w:r>
+        <w:rPr>
+          <w:color w:val="70AD47" w:themeColor="accent6"/>
+          <w:sz w:val="24"/>
+          <w:szCs w:val="24"/>
+        </w:rPr>
+        <w:t xml:space="preserve">Ook hebben de winkels heel veel gedaan voor hun medewerkers </w:t>
+      </w:r>
+    </w:p>
+    <w:p>
+      <w:pPr>
+        <w:pStyle w:val="NoSpacing"/>
+        <w:rPr>
+          <w:color w:val="70AD47" w:themeColor="accent6"/>
+          <w:sz w:val="24"/>
+          <w:szCs w:val="24"/>
+        </w:rPr>
+      </w:pPr>
+      <w:r>
+        <w:rPr>
+          <w:color w:val="70AD47" w:themeColor="accent6"/>
+          <w:sz w:val="24"/>
+          <w:szCs w:val="24"/>
+        </w:rPr>
+        <w:t xml:space="preserve">Hesjes aan als je in de winkel werkt bij de kassa plastic platen voor </w:t>
+      </w:r>
+    </w:p>
+    <w:p>
+      <w:pPr>
+        <w:pStyle w:val="NoSpacing"/>
+        <w:rPr>
+          <w:color w:val="70AD47" w:themeColor="accent6"/>
+          <w:sz w:val="24"/>
+          <w:szCs w:val="24"/>
+        </w:rPr>
+      </w:pPr>
+      <w:r>
+        <w:rPr>
+          <w:color w:val="70AD47" w:themeColor="accent6"/>
+          <w:sz w:val="24"/>
+          <w:szCs w:val="24"/>
+        </w:rPr>
+        <w:t xml:space="preserve">De kassa medewerker gezet de “ALLEEN PIN” regel </w:t>
+      </w:r>
+    </w:p>
+    <w:p>
+      <w:pPr>
+        <w:pStyle w:val="NoSpacing"/>
+        <w:rPr>
+          <w:color w:val="70AD47" w:themeColor="accent6"/>
+          <w:sz w:val="24"/>
+          <w:szCs w:val="24"/>
+        </w:rPr>
+      </w:pPr>
+      <w:r>
+        <w:rPr>
+          <w:color w:val="70AD47" w:themeColor="accent6"/>
+          <w:sz w:val="24"/>
+          <w:szCs w:val="24"/>
+        </w:rPr>
+        <w:t xml:space="preserve">Wat vooral zwaar was voor de “ouderen” die nog steeds niet gewend waren aan de pin en altijd met contact hebben betaald </w:t>
+      </w:r>
+    </w:p>
+    <w:p>
+      <w:pPr>
+        <w:pStyle w:val="NoSpacing"/>
+        <w:rPr>
+          <w:color w:val="70AD47" w:themeColor="accent6"/>
+          <w:sz w:val="24"/>
+          <w:szCs w:val="24"/>
+        </w:rPr>
+      </w:pPr>
+      <w:r>
+        <w:rPr>
+          <w:noProof/>
+          <w:color w:val="70AD47" w:themeColor="accent6"/>
+          <w:sz w:val="24"/>
+          <w:szCs w:val="24"/>
+        </w:rPr>
+        <w:drawing>
+          <wp:anchor distT="0" distB="0" distL="114300" distR="114300" simplePos="0" relativeHeight="251663360" behindDoc="0" locked="0" layoutInCell="1" allowOverlap="1" wp14:anchorId="0D376276" wp14:editId="24708F6A">
+            <wp:simplePos x="0" y="0"/>
+            <wp:positionH relativeFrom="margin">
+              <wp:posOffset>4937125</wp:posOffset>
+            </wp:positionH>
+            <wp:positionV relativeFrom="paragraph">
+              <wp:posOffset>65405</wp:posOffset>
+            </wp:positionV>
+            <wp:extent cx="1676400" cy="2235200"/>
+            <wp:effectExtent l="0" t="0" r="0" b="0"/>
+            <wp:wrapSquare wrapText="bothSides"/>
+            <wp:docPr id="7" name="Picture 7"/>
+            <wp:cNvGraphicFramePr>
+              <a:graphicFrameLocks xmlns:a="http://schemas.openxmlformats.org/drawingml/2006/main" noChangeAspect="1"/>
+            </wp:cNvGraphicFramePr>
+            <a:graphic xmlns:a="http://schemas.openxmlformats.org/drawingml/2006/main">
+              <a:graphicData uri="http://schemas.openxmlformats.org/drawingml/2006/picture">
+                <pic:pic xmlns:pic="http://schemas.openxmlformats.org/drawingml/2006/picture">
+                  <pic:nvPicPr>
+                    <pic:cNvPr id="0" name="Picture 15"/>
+                    <pic:cNvPicPr>
+                      <a:picLocks noChangeAspect="1" noChangeArrowheads="1"/>
+                    </pic:cNvPicPr>
+                  </pic:nvPicPr>
+                  <pic:blipFill>
+                    <a:blip r:embed="rId15" cstate="print">
+                      <a:extLst>
+                        <a:ext uri="{28A0092B-C50C-407E-A947-70E740481C1C}">
+                          <a14:useLocalDpi xmlns:a14="http://schemas.microsoft.com/office/drawing/2010/main" val="0"/>
+                        </a:ext>
+                      </a:extLst>
+                    </a:blip>
+                    <a:srcRect/>
+                    <a:stretch>
+                      <a:fillRect/>
+                    </a:stretch>
+                  </pic:blipFill>
+                  <pic:spPr bwMode="auto">
+                    <a:xfrm>
+                      <a:off x="0" y="0"/>
+                      <a:ext cx="1676400" cy="2235200"/>
+                    </a:xfrm>
+                    <a:prstGeom prst="rect">
+                      <a:avLst/>
+                    </a:prstGeom>
+                    <a:noFill/>
+                    <a:ln>
+                      <a:noFill/>
+                    </a:ln>
+                  </pic:spPr>
+                </pic:pic>
+              </a:graphicData>
+            </a:graphic>
+            <wp14:sizeRelH relativeFrom="page">
+              <wp14:pctWidth>0</wp14:pctWidth>
+            </wp14:sizeRelH>
+            <wp14:sizeRelV relativeFrom="page">
+              <wp14:pctHeight>0</wp14:pctHeight>
+            </wp14:sizeRelV>
+          </wp:anchor>
+        </w:drawing>
+      </w:r>
+    </w:p>
+    <w:p>
+      <w:pPr>
+        <w:pStyle w:val="NoSpacing"/>
+        <w:rPr>
+          <w:color w:val="70AD47" w:themeColor="accent6"/>
+          <w:sz w:val="24"/>
+          <w:szCs w:val="24"/>
+        </w:rPr>
+      </w:pPr>
+    </w:p>
+    <w:p>
+      <w:pPr>
+        <w:pStyle w:val="NoSpacing"/>
+        <w:rPr>
+          <w:color w:val="70AD47" w:themeColor="accent6"/>
+          <w:sz w:val="30"/>
+          <w:szCs w:val="30"/>
+        </w:rPr>
+      </w:pPr>
+      <w:r>
+        <w:rPr>
+          <w:color w:val="70AD47" w:themeColor="accent6"/>
+          <w:sz w:val="30"/>
+          <w:szCs w:val="30"/>
+        </w:rPr>
+        <w:t>Milieu</w:t>
+      </w:r>
+    </w:p>
+    <w:p>
+      <w:pPr>
+        <w:pStyle w:val="NoSpacing"/>
+        <w:rPr>
+          <w:color w:val="70AD47" w:themeColor="accent6"/>
+          <w:sz w:val="24"/>
+          <w:szCs w:val="24"/>
+        </w:rPr>
+      </w:pPr>
+    </w:p>
+    <w:p>
+      <w:pPr>
+        <w:pStyle w:val="NoSpacing"/>
+        <w:rPr>
+          <w:color w:val="70AD47" w:themeColor="accent6"/>
+          <w:sz w:val="24"/>
+          <w:szCs w:val="24"/>
+        </w:rPr>
+      </w:pPr>
+      <w:r>
+        <w:rPr>
+          <w:color w:val="70AD47" w:themeColor="accent6"/>
+          <w:sz w:val="24"/>
+          <w:szCs w:val="24"/>
+        </w:rPr>
+        <w:t xml:space="preserve">Naast dat het virus extreme gevolgen had </w:t>
+      </w:r>
+    </w:p>
+    <w:p>
+      <w:pPr>
+        <w:pStyle w:val="NoSpacing"/>
+        <w:rPr>
+          <w:color w:val="70AD47" w:themeColor="accent6"/>
+          <w:sz w:val="24"/>
+          <w:szCs w:val="24"/>
+        </w:rPr>
+      </w:pPr>
+      <w:r>
+        <w:rPr>
+          <w:color w:val="70AD47" w:themeColor="accent6"/>
+          <w:sz w:val="24"/>
+          <w:szCs w:val="24"/>
+        </w:rPr>
+        <w:t xml:space="preserve">op economie was </w:t>
+      </w:r>
+    </w:p>
+    <w:p>
+      <w:pPr>
+        <w:pStyle w:val="NoSpacing"/>
+        <w:rPr>
+          <w:color w:val="70AD47" w:themeColor="accent6"/>
+          <w:sz w:val="24"/>
+          <w:szCs w:val="24"/>
+        </w:rPr>
+      </w:pPr>
+      <w:r>
+        <w:rPr>
+          <w:color w:val="70AD47" w:themeColor="accent6"/>
+          <w:sz w:val="24"/>
+          <w:szCs w:val="24"/>
+        </w:rPr>
+        <w:t xml:space="preserve">Het erg goed voor het </w:t>
+      </w:r>
+      <w:r>
+        <w:rPr>
+          <w:color w:val="70AD47" w:themeColor="accent6"/>
+          <w:sz w:val="24"/>
+          <w:szCs w:val="24"/>
+        </w:rPr>
+        <w:t>milieu</w:t>
+      </w:r>
+    </w:p>
+    <w:p>
+      <w:pPr>
+        <w:pStyle w:val="NoSpacing"/>
+        <w:rPr>
+          <w:color w:val="70AD47" w:themeColor="accent6"/>
+          <w:sz w:val="24"/>
+          <w:szCs w:val="24"/>
+        </w:rPr>
+      </w:pPr>
+      <w:r>
+        <w:rPr>
+          <w:color w:val="70AD47" w:themeColor="accent6"/>
+          <w:sz w:val="24"/>
+          <w:szCs w:val="24"/>
+        </w:rPr>
+        <w:t xml:space="preserve">Omdat er bijna geen auto’s en bussen meer </w:t>
+      </w:r>
+    </w:p>
+    <w:p>
+      <w:pPr>
+        <w:pStyle w:val="NoSpacing"/>
+        <w:rPr>
+          <w:color w:val="70AD47" w:themeColor="accent6"/>
+          <w:sz w:val="24"/>
+          <w:szCs w:val="24"/>
+        </w:rPr>
+      </w:pPr>
+      <w:r>
+        <w:rPr>
+          <w:color w:val="70AD47" w:themeColor="accent6"/>
+          <w:sz w:val="24"/>
+          <w:szCs w:val="24"/>
+        </w:rPr>
+        <w:t>rond reden omdat iedereen</w:t>
+      </w:r>
+    </w:p>
+    <w:p>
+      <w:pPr>
+        <w:pStyle w:val="NoSpacing"/>
+        <w:rPr>
+          <w:color w:val="70AD47" w:themeColor="accent6"/>
+          <w:sz w:val="24"/>
+          <w:szCs w:val="24"/>
+        </w:rPr>
+      </w:pPr>
+      <w:r>
+        <w:rPr>
+          <w:color w:val="70AD47" w:themeColor="accent6"/>
+          <w:sz w:val="24"/>
+          <w:szCs w:val="24"/>
+        </w:rPr>
+        <w:t xml:space="preserve">Binnen blijft is er veel minder uitstoot </w:t>
+      </w:r>
+    </w:p>
+    <w:p>
+      <w:pPr>
+        <w:pStyle w:val="NoSpacing"/>
+        <w:rPr>
+          <w:color w:val="70AD47" w:themeColor="accent6"/>
+          <w:sz w:val="24"/>
+          <w:szCs w:val="24"/>
+        </w:rPr>
+      </w:pPr>
+      <w:r>
+        <w:rPr>
+          <w:color w:val="70AD47" w:themeColor="accent6"/>
+          <w:sz w:val="24"/>
+          <w:szCs w:val="24"/>
+        </w:rPr>
+        <w:t xml:space="preserve">En had dit extreme gevolgen </w:t>
+      </w:r>
+    </w:p>
+    <w:p>
+      <w:pPr>
+        <w:pStyle w:val="NoSpacing"/>
+        <w:rPr>
+          <w:color w:val="70AD47" w:themeColor="accent6"/>
+          <w:sz w:val="24"/>
+          <w:szCs w:val="24"/>
+        </w:rPr>
+      </w:pPr>
+    </w:p>
+    <w:p>
+      <w:pPr>
+        <w:pStyle w:val="NoSpacing"/>
+        <w:rPr>
+          <w:color w:val="70AD47" w:themeColor="accent6"/>
+          <w:sz w:val="30"/>
+          <w:szCs w:val="30"/>
+        </w:rPr>
+      </w:pPr>
+      <w:r>
+        <w:rPr>
+          <w:color w:val="70AD47" w:themeColor="accent6"/>
+          <w:sz w:val="30"/>
+          <w:szCs w:val="30"/>
+        </w:rPr>
+        <w:t>Dagelijks leven</w:t>
+      </w:r>
+    </w:p>
+    <w:p>
+      <w:pPr>
+        <w:pStyle w:val="NoSpacing"/>
+        <w:rPr>
+          <w:color w:val="70AD47" w:themeColor="accent6"/>
+          <w:sz w:val="24"/>
+          <w:szCs w:val="24"/>
+        </w:rPr>
+      </w:pPr>
+    </w:p>
+    <w:p>
+      <w:pPr>
+        <w:pStyle w:val="NoSpacing"/>
+        <w:rPr>
+          <w:color w:val="70AD47" w:themeColor="accent6"/>
+          <w:sz w:val="24"/>
+          <w:szCs w:val="24"/>
+        </w:rPr>
+      </w:pPr>
+      <w:r>
+        <w:rPr>
+          <w:color w:val="70AD47" w:themeColor="accent6"/>
+          <w:sz w:val="24"/>
+          <w:szCs w:val="24"/>
+        </w:rPr>
+        <w:t>Dit allemaal omdat het dagelijks leven van mensen op de kop is gezet</w:t>
+      </w:r>
+    </w:p>
+    <w:p>
+      <w:pPr>
+        <w:pStyle w:val="NoSpacing"/>
+        <w:rPr>
+          <w:color w:val="70AD47" w:themeColor="accent6"/>
+          <w:sz w:val="24"/>
+          <w:szCs w:val="24"/>
+        </w:rPr>
+      </w:pPr>
+      <w:r>
+        <w:rPr>
+          <w:color w:val="70AD47" w:themeColor="accent6"/>
+          <w:sz w:val="24"/>
+          <w:szCs w:val="24"/>
+        </w:rPr>
+        <w:t xml:space="preserve">Niemand die meer buiten kwam mensen die hamsteren kinderen die online school krijgen alles dicht </w:t>
+      </w:r>
+    </w:p>
+    <w:p>
+      <w:pPr>
+        <w:pStyle w:val="NoSpacing"/>
+        <w:rPr>
+          <w:color w:val="70AD47" w:themeColor="accent6"/>
+          <w:sz w:val="24"/>
+          <w:szCs w:val="24"/>
+        </w:rPr>
+      </w:pPr>
+      <w:r>
+        <w:rPr>
+          <w:color w:val="70AD47" w:themeColor="accent6"/>
+          <w:sz w:val="24"/>
+          <w:szCs w:val="24"/>
+        </w:rPr>
+        <w:t xml:space="preserve">En dit was natuurlijk een extreme ramp voor economie en het dagelijks leven maar weer extreem goed voor het </w:t>
+      </w:r>
+      <w:r>
+        <w:rPr>
+          <w:color w:val="70AD47" w:themeColor="accent6"/>
+          <w:sz w:val="24"/>
+          <w:szCs w:val="24"/>
+        </w:rPr>
+        <w:t>milieu</w:t>
+      </w:r>
+    </w:p>
+    <w:p>
+      <w:pPr>
+        <w:pStyle w:val="NoSpacing"/>
+        <w:rPr>
+          <w:color w:val="70AD47" w:themeColor="accent6"/>
+          <w:sz w:val="24"/>
+          <w:szCs w:val="24"/>
+        </w:rPr>
+      </w:pPr>
+      <w:r>
+        <w:rPr>
+          <w:color w:val="70AD47" w:themeColor="accent6"/>
+          <w:sz w:val="24"/>
+          <w:szCs w:val="24"/>
+        </w:rPr>
+        <w:t xml:space="preserve">Zelfs nadat het covid-19 virus af is zullen veel mensen </w:t>
+      </w:r>
+    </w:p>
+    <w:p>
+      <w:pPr>
+        <w:pStyle w:val="NoSpacing"/>
+        <w:rPr>
+          <w:color w:val="70AD47" w:themeColor="accent6"/>
+          <w:sz w:val="24"/>
+          <w:szCs w:val="24"/>
+        </w:rPr>
+      </w:pPr>
+      <w:r>
+        <w:rPr>
+          <w:color w:val="70AD47" w:themeColor="accent6"/>
+          <w:sz w:val="24"/>
+          <w:szCs w:val="24"/>
+        </w:rPr>
+        <w:t xml:space="preserve">Heel zwaar hebben door de extreme gevolgen die er zijn </w:t>
+      </w:r>
+    </w:p>
+    <w:p>
+      <w:pPr>
+        <w:pStyle w:val="NoSpacing"/>
+        <w:rPr>
+          <w:color w:val="70AD47" w:themeColor="accent6"/>
+          <w:sz w:val="24"/>
+          <w:szCs w:val="24"/>
+        </w:rPr>
+      </w:pPr>
+      <w:r>
+        <w:rPr>
+          <w:color w:val="70AD47" w:themeColor="accent6"/>
+          <w:sz w:val="24"/>
+          <w:szCs w:val="24"/>
+        </w:rPr>
+        <w:t xml:space="preserve">Achter gebleven door het virus </w:t>
+      </w:r>
+    </w:p>
+    <w:p>
+      <w:pPr>
+        <w:pStyle w:val="NoSpacing"/>
+        <w:rPr>
+          <w:color w:val="70AD47" w:themeColor="accent6"/>
+          <w:sz w:val="24"/>
+          <w:szCs w:val="24"/>
+        </w:rPr>
+      </w:pPr>
+      <w:r>
+        <w:rPr>
+          <w:color w:val="70AD47" w:themeColor="accent6"/>
+          <w:sz w:val="24"/>
+          <w:szCs w:val="24"/>
+        </w:rPr>
+        <w:t xml:space="preserve">Bedrijven die </w:t>
+      </w:r>
+      <w:r>
+        <w:rPr>
+          <w:color w:val="70AD47" w:themeColor="accent6"/>
+          <w:sz w:val="24"/>
+          <w:szCs w:val="24"/>
+        </w:rPr>
+        <w:t>failliet</w:t>
+      </w:r>
+      <w:r>
+        <w:rPr>
+          <w:color w:val="70AD47" w:themeColor="accent6"/>
+          <w:sz w:val="24"/>
+          <w:szCs w:val="24"/>
+        </w:rPr>
+        <w:t xml:space="preserve"> gaan / zijn </w:t>
+      </w:r>
+    </w:p>
+    <w:p>
+      <w:pPr>
+        <w:pStyle w:val="NoSpacing"/>
+        <w:rPr>
+          <w:color w:val="70AD47" w:themeColor="accent6"/>
+          <w:sz w:val="24"/>
+          <w:szCs w:val="24"/>
+        </w:rPr>
+      </w:pPr>
+      <w:r>
+        <w:rPr>
+          <w:color w:val="70AD47" w:themeColor="accent6"/>
+          <w:sz w:val="24"/>
+          <w:szCs w:val="24"/>
+        </w:rPr>
+        <w:t xml:space="preserve">Dit omdat ook iedereen minder geld heeft om uit te geven omdat </w:t>
+      </w:r>
+    </w:p>
+    <w:p>
+      <w:pPr>
+        <w:pStyle w:val="NoSpacing"/>
+        <w:rPr>
+          <w:color w:val="70AD47" w:themeColor="accent6"/>
+          <w:sz w:val="24"/>
+          <w:szCs w:val="24"/>
+        </w:rPr>
+      </w:pPr>
+      <w:r>
+        <w:rPr>
+          <w:color w:val="70AD47" w:themeColor="accent6"/>
+          <w:sz w:val="24"/>
+          <w:szCs w:val="24"/>
+        </w:rPr>
+        <w:t xml:space="preserve">Heel veel mensen ook niet meer konden werken of zelfs ontslagen zijn door dit virus </w:t>
+      </w:r>
+      <w:bookmarkStart w:id="0" w:name="_GoBack"/>
+      <w:bookmarkEnd w:id="0"/>
     </w:p>
     <w:sectPr>
-      <w:footerReference w:type="default" r:id="rId10"/>
+      <w:footerReference w:type="default" r:id="rId16"/>
       <w:pgSz w:w="11906" w:h="16838"/>
       <w:pgMar w:top="1417" w:right="1417" w:bottom="1417" w:left="1417" w:header="708" w:footer="708" w:gutter="0"/>
       <w:cols w:space="708"/>
@@ -3652,6 +5248,19 @@
       <w:u w:val="single"/>
     </w:rPr>
   </w:style>
+  <w:style w:type="paragraph" w:styleId="NoSpacing">
+    <w:name w:val="No Spacing"/>
+    <w:uiPriority w:val="1"/>
+    <w:qFormat/>
+    <w:rsid w:val="00557EFF"/>
+    <w:pPr>
+      <w:spacing w:after="0" w:line="240" w:lineRule="auto"/>
+    </w:pPr>
+    <w:rPr>
+      <w:rFonts w:ascii="Verdana" w:hAnsi="Verdana"/>
+      <w:sz w:val="18"/>
+    </w:rPr>
+  </w:style>
 </w:styles>
 </file>
 
@@ -3948,4 +5557,16 @@
     </a:ext>
   </a:extLst>
 </a:theme>
+</file>
+
+<file path=customXml/item1.xml><?xml version="1.0" encoding="utf-8"?>
+<b:Sources xmlns:b="http://schemas.openxmlformats.org/officeDocument/2006/bibliography" xmlns="http://schemas.openxmlformats.org/officeDocument/2006/bibliography" SelectedStyle="\APASixthEditionOfficeOnline.xsl" StyleName="APA" Version="6"/>
+</file>
+
+<file path=customXml/itemProps1.xml><?xml version="1.0" encoding="utf-8"?>
+<ds:datastoreItem xmlns:ds="http://schemas.openxmlformats.org/officeDocument/2006/customXml" ds:itemID="{733E632C-05A1-4B40-8189-3F9C7DF7C002}">
+  <ds:schemaRefs>
+    <ds:schemaRef ds:uri="http://schemas.openxmlformats.org/officeDocument/2006/bibliography"/>
+  </ds:schemaRefs>
+</ds:datastoreItem>
 </file>
</xml_diff>